<commit_message>
Added new lines to minutes
</commit_message>
<xml_diff>
--- a/test.docx
+++ b/test.docx
@@ -10,6 +10,22 @@
     <w:p>
       <w:r>
         <w:t xml:space="preserve">This is the new world </w:t>
+      </w:r>
+    </w:p>
+    <w:p/>
+    <w:p>
+      <w:r>
+        <w:t xml:space="preserve">Hello, </w:t>
+      </w:r>
+    </w:p>
+    <w:p>
+      <w:r>
+        <w:t xml:space="preserve">New line testing to investigate if </w:t>
+      </w:r>
+    </w:p>
+    <w:p>
+      <w:r>
+        <w:t xml:space="preserve">Git tracks version history for binary files </w:t>
       </w:r>
       <w:bookmarkStart w:id="0" w:name="_GoBack"/>
       <w:bookmarkEnd w:id="0"/>

</xml_diff>

<commit_message>
deleted the new line
</commit_message>
<xml_diff>
--- a/test.docx
+++ b/test.docx
@@ -14,21 +14,11 @@
     </w:p>
     <w:p/>
     <w:p>
-      <w:r>
-        <w:t xml:space="preserve">Hello, </w:t>
-      </w:r>
-    </w:p>
-    <w:p>
-      <w:r>
-        <w:t xml:space="preserve">New line testing to investigate if </w:t>
-      </w:r>
-    </w:p>
-    <w:p>
-      <w:r>
-        <w:t xml:space="preserve">Git tracks version history for binary files </w:t>
-      </w:r>
       <w:bookmarkStart w:id="0" w:name="_GoBack"/>
       <w:bookmarkEnd w:id="0"/>
+      <w:r>
+        <w:t xml:space="preserve"> </w:t>
+      </w:r>
     </w:p>
     <w:sectPr>
       <w:pgSz w:w="11906" w:h="16838"/>

</xml_diff>

<commit_message>
2nd testing by right laptop
</commit_message>
<xml_diff>
--- a/test.docx
+++ b/test.docx
@@ -15,6 +15,22 @@
     <w:p>
       <w:r>
         <w:t xml:space="preserve">This is the left laptop </w:t>
+      </w:r>
+    </w:p>
+    <w:p/>
+    <w:p/>
+    <w:p/>
+    <w:p/>
+    <w:p/>
+    <w:p/>
+    <w:p/>
+    <w:p/>
+    <w:p/>
+    <w:p/>
+    <w:p/>
+    <w:p>
+      <w:r>
+        <w:t>This is testing 2 by right laptop</w:t>
       </w:r>
       <w:bookmarkStart w:id="0" w:name="_GoBack"/>
       <w:bookmarkEnd w:id="0"/>

</xml_diff>